<commit_message>
Added a prargraph for the robot implementation question.
</commit_message>
<xml_diff>
--- a/SI/responses_revision.docx
+++ b/SI/responses_revision.docx
@@ -1,6 +1,6 @@
 
 <file path=word/document.xml><?xml version="1.0" encoding="utf-8"?>
-<w:document xmlns:wpc="http://schemas.microsoft.com/office/word/2010/wordprocessingCanvas" xmlns:mc="http://schemas.openxmlformats.org/markup-compatibility/2006" xmlns:o="urn:schemas-microsoft-com:office:office" xmlns:r="http://schemas.openxmlformats.org/officeDocument/2006/relationships" xmlns:m="http://schemas.openxmlformats.org/officeDocument/2006/math" xmlns:v="urn:schemas-microsoft-com:vml" xmlns:wp14="http://schemas.microsoft.com/office/word/2010/wordprocessingDrawing" xmlns:wp="http://schemas.openxmlformats.org/drawingml/2006/wordprocessingDrawing" xmlns:w10="urn:schemas-microsoft-com:office:word" xmlns:w="http://schemas.openxmlformats.org/wordprocessingml/2006/main" xmlns:w14="http://schemas.microsoft.com/office/word/2010/wordml" xmlns:w15="http://schemas.microsoft.com/office/word/2012/wordml" xmlns:wpg="http://schemas.microsoft.com/office/word/2010/wordprocessingGroup" xmlns:wpi="http://schemas.microsoft.com/office/word/2010/wordprocessingInk" xmlns:wne="http://schemas.microsoft.com/office/word/2006/wordml" xmlns:wps="http://schemas.microsoft.com/office/word/2010/wordprocessingShape" mc:Ignorable="w14 w15 wp14">
+<w:document xmlns:wpc="http://schemas.microsoft.com/office/word/2010/wordprocessingCanvas" xmlns:cx="http://schemas.microsoft.com/office/drawing/2014/chartex" xmlns:cx1="http://schemas.microsoft.com/office/drawing/2015/9/8/chartex" xmlns:cx2="http://schemas.microsoft.com/office/drawing/2015/10/21/chartex" xmlns:mc="http://schemas.openxmlformats.org/markup-compatibility/2006" xmlns:o="urn:schemas-microsoft-com:office:office" xmlns:r="http://schemas.openxmlformats.org/officeDocument/2006/relationships" xmlns:m="http://schemas.openxmlformats.org/officeDocument/2006/math" xmlns:v="urn:schemas-microsoft-com:vml" xmlns:wp14="http://schemas.microsoft.com/office/word/2010/wordprocessingDrawing" xmlns:wp="http://schemas.openxmlformats.org/drawingml/2006/wordprocessingDrawing" xmlns:w10="urn:schemas-microsoft-com:office:word" xmlns:w="http://schemas.openxmlformats.org/wordprocessingml/2006/main" xmlns:w14="http://schemas.microsoft.com/office/word/2010/wordml" xmlns:w15="http://schemas.microsoft.com/office/word/2012/wordml" xmlns:w16se="http://schemas.microsoft.com/office/word/2015/wordml/symex" xmlns:wpg="http://schemas.microsoft.com/office/word/2010/wordprocessingGroup" xmlns:wpi="http://schemas.microsoft.com/office/word/2010/wordprocessingInk" xmlns:wne="http://schemas.microsoft.com/office/word/2006/wordml" xmlns:wps="http://schemas.microsoft.com/office/word/2010/wordprocessingShape" mc:Ignorable="w14 w15 w16se wp14">
   <w:body>
     <w:p>
       <w:r>
@@ -385,448 +385,443 @@
       <w:pPr>
         <w:rPr>
           <w:rFonts w:ascii="Arial" w:hAnsi="Arial" w:cs="Arial"/>
-          <w:color w:val="222222"/>
-          <w:sz w:val="19"/>
-          <w:szCs w:val="19"/>
-        </w:rPr>
-      </w:pPr>
-      <w:r>
-        <w:rPr>
-          <w:rFonts w:ascii="Arial" w:hAnsi="Arial" w:cs="Arial"/>
-          <w:i/>
-          <w:color w:val="222222"/>
-          <w:sz w:val="19"/>
-          <w:szCs w:val="19"/>
-          <w:shd w:val="clear" w:color="auto" w:fill="FFFFFF"/>
-        </w:rPr>
-        <w:t>The author should include in the manuscript a discussion of the challenges raised by the implementation of the ideas proposed. In particular, they should discuss which capabilities the robots should have to perform the required computation and to acquire/exchange the required information.</w:t>
-      </w:r>
-      <w:r>
-        <w:rPr>
-          <w:rFonts w:ascii="Arial" w:hAnsi="Arial" w:cs="Arial"/>
-          <w:i/>
-          <w:color w:val="222222"/>
-          <w:sz w:val="19"/>
-          <w:szCs w:val="19"/>
-        </w:rPr>
-        <w:br/>
-      </w:r>
-      <w:r>
-        <w:rPr>
-          <w:rFonts w:ascii="Arial" w:hAnsi="Arial" w:cs="Arial"/>
-          <w:color w:val="222222"/>
-          <w:sz w:val="19"/>
-          <w:szCs w:val="19"/>
-        </w:rPr>
-        <w:br/>
-      </w:r>
-      <w:r>
-        <w:rPr>
-          <w:rFonts w:ascii="Arial" w:hAnsi="Arial" w:cs="Arial"/>
-          <w:color w:val="222222"/>
-          <w:sz w:val="19"/>
-          <w:szCs w:val="19"/>
-        </w:rPr>
-        <w:t xml:space="preserve">We added language to the related work and the discussion that emphasize that response thresholds only require perceiving a global stimulus, no communication. </w:t>
-      </w:r>
-    </w:p>
-    <w:p>
-      <w:pPr>
-        <w:rPr>
-          <w:rFonts w:ascii="Arial" w:hAnsi="Arial" w:cs="Arial"/>
-          <w:color w:val="222222"/>
-          <w:sz w:val="19"/>
-          <w:szCs w:val="19"/>
-        </w:rPr>
-      </w:pPr>
-      <w:r>
-        <w:rPr>
-          <w:rFonts w:ascii="Arial" w:hAnsi="Arial" w:cs="Arial"/>
-          <w:color w:val="222222"/>
-          <w:sz w:val="19"/>
-          <w:szCs w:val="19"/>
-        </w:rPr>
-        <w:br/>
-      </w:r>
-      <w:r>
-        <w:rPr>
-          <w:rFonts w:ascii="Arial" w:hAnsi="Arial" w:cs="Arial"/>
-          <w:b/>
-          <w:color w:val="222222"/>
-          <w:sz w:val="19"/>
-          <w:szCs w:val="19"/>
-          <w:shd w:val="clear" w:color="auto" w:fill="FFFFFF"/>
-        </w:rPr>
-        <w:t>Reviewer #1</w:t>
-      </w:r>
-      <w:r>
-        <w:rPr>
-          <w:rFonts w:ascii="Arial" w:hAnsi="Arial" w:cs="Arial"/>
-          <w:color w:val="222222"/>
-          <w:sz w:val="19"/>
-          <w:szCs w:val="19"/>
-          <w:shd w:val="clear" w:color="auto" w:fill="FFFFFF"/>
-        </w:rPr>
-        <w:t xml:space="preserve">: </w:t>
-      </w:r>
-      <w:r>
-        <w:rPr>
-          <w:rFonts w:ascii="Arial" w:hAnsi="Arial" w:cs="Arial"/>
-          <w:i/>
-          <w:color w:val="222222"/>
-          <w:sz w:val="19"/>
-          <w:szCs w:val="19"/>
-          <w:shd w:val="clear" w:color="auto" w:fill="FFFFFF"/>
-        </w:rPr>
-        <w:t>The paper has addressed most of my comments, although some remained partially open.</w:t>
-      </w:r>
-      <w:r>
-        <w:rPr>
-          <w:rFonts w:ascii="Arial" w:hAnsi="Arial" w:cs="Arial"/>
-          <w:i/>
-          <w:color w:val="222222"/>
-          <w:sz w:val="19"/>
-          <w:szCs w:val="19"/>
-        </w:rPr>
-        <w:br/>
-      </w:r>
-      <w:r>
-        <w:rPr>
-          <w:rFonts w:ascii="Arial" w:hAnsi="Arial" w:cs="Arial"/>
-          <w:i/>
-          <w:color w:val="222222"/>
-          <w:sz w:val="19"/>
-          <w:szCs w:val="19"/>
-          <w:shd w:val="clear" w:color="auto" w:fill="FFFFFF"/>
-        </w:rPr>
-        <w:t xml:space="preserve">- In the discussion answering my first concern on optimality of the BNE, the </w:t>
-      </w:r>
-      <w:proofErr w:type="gramStart"/>
-      <w:r>
-        <w:rPr>
-          <w:rFonts w:ascii="Arial" w:hAnsi="Arial" w:cs="Arial"/>
-          <w:i/>
-          <w:color w:val="222222"/>
-          <w:sz w:val="19"/>
-          <w:szCs w:val="19"/>
-          <w:shd w:val="clear" w:color="auto" w:fill="FFFFFF"/>
-        </w:rPr>
-        <w:t>authors</w:t>
-      </w:r>
-      <w:proofErr w:type="gramEnd"/>
-      <w:r>
-        <w:rPr>
-          <w:rFonts w:ascii="Arial" w:hAnsi="Arial" w:cs="Arial"/>
-          <w:i/>
-          <w:color w:val="222222"/>
-          <w:sz w:val="19"/>
-          <w:szCs w:val="19"/>
-          <w:shd w:val="clear" w:color="auto" w:fill="FFFFFF"/>
-        </w:rPr>
-        <w:t xml:space="preserve"> state:</w:t>
-      </w:r>
-      <w:r>
-        <w:rPr>
-          <w:rFonts w:ascii="Arial" w:hAnsi="Arial" w:cs="Arial"/>
-          <w:i/>
-          <w:color w:val="222222"/>
-          <w:sz w:val="19"/>
-          <w:szCs w:val="19"/>
-        </w:rPr>
-        <w:br/>
-      </w:r>
-      <w:r>
-        <w:rPr>
-          <w:rFonts w:ascii="Arial" w:hAnsi="Arial" w:cs="Arial"/>
-          <w:i/>
-          <w:color w:val="222222"/>
-          <w:sz w:val="19"/>
-          <w:szCs w:val="19"/>
-          <w:shd w:val="clear" w:color="auto" w:fill="FFFFFF"/>
-        </w:rPr>
-        <w:t>" ... but we believe that there is still no definition for optimal multi-robot task allocation that is broad enough to compare equilibrium strategies to."</w:t>
-      </w:r>
-      <w:r>
-        <w:rPr>
-          <w:rFonts w:ascii="Arial" w:hAnsi="Arial" w:cs="Arial"/>
-          <w:i/>
-          <w:color w:val="222222"/>
-          <w:sz w:val="19"/>
-          <w:szCs w:val="19"/>
-        </w:rPr>
-        <w:br/>
-      </w:r>
-      <w:r>
-        <w:rPr>
-          <w:rFonts w:ascii="Arial" w:hAnsi="Arial" w:cs="Arial"/>
-          <w:i/>
-          <w:color w:val="222222"/>
-          <w:sz w:val="19"/>
-          <w:szCs w:val="19"/>
-          <w:shd w:val="clear" w:color="auto" w:fill="FFFFFF"/>
-        </w:rPr>
-        <w:t xml:space="preserve">I did not particularly understand what </w:t>
-      </w:r>
-      <w:proofErr w:type="gramStart"/>
-      <w:r>
-        <w:rPr>
-          <w:rFonts w:ascii="Arial" w:hAnsi="Arial" w:cs="Arial"/>
-          <w:i/>
-          <w:color w:val="222222"/>
-          <w:sz w:val="19"/>
-          <w:szCs w:val="19"/>
-          <w:shd w:val="clear" w:color="auto" w:fill="FFFFFF"/>
-        </w:rPr>
-        <w:t>are the characteristics of the sought definition of optimality</w:t>
-      </w:r>
-      <w:proofErr w:type="gramEnd"/>
-      <w:r>
-        <w:rPr>
-          <w:rFonts w:ascii="Arial" w:hAnsi="Arial" w:cs="Arial"/>
-          <w:i/>
-          <w:color w:val="222222"/>
-          <w:sz w:val="19"/>
-          <w:szCs w:val="19"/>
-          <w:shd w:val="clear" w:color="auto" w:fill="FFFFFF"/>
-        </w:rPr>
-        <w:t>. Also, definitions of optimality in engineering and in evolutionary biology might not be the same. Do the author mean that the community needs a definition that encompasses both? (Is that even possible?). I suggest to further clarify the above sentence.</w:t>
-      </w:r>
-      <w:r>
-        <w:rPr>
-          <w:rFonts w:ascii="Arial" w:hAnsi="Arial" w:cs="Arial"/>
-          <w:i/>
-          <w:color w:val="222222"/>
-          <w:sz w:val="19"/>
-          <w:szCs w:val="19"/>
-        </w:rPr>
-        <w:br/>
-      </w:r>
-    </w:p>
-    <w:p>
-      <w:pPr>
-        <w:rPr>
-          <w:rFonts w:ascii="Arial" w:hAnsi="Arial" w:cs="Arial"/>
-          <w:color w:val="222222"/>
-          <w:sz w:val="19"/>
-          <w:szCs w:val="19"/>
-        </w:rPr>
-      </w:pPr>
-      <w:r>
-        <w:rPr>
-          <w:rFonts w:ascii="Arial" w:hAnsi="Arial" w:cs="Arial"/>
-          <w:color w:val="222222"/>
-          <w:sz w:val="19"/>
-          <w:szCs w:val="19"/>
-        </w:rPr>
-        <w:t xml:space="preserve">We have removed this statement. </w:t>
-      </w:r>
-      <w:r>
-        <w:rPr>
-          <w:rFonts w:ascii="Arial" w:hAnsi="Arial" w:cs="Arial"/>
-          <w:color w:val="222222"/>
-          <w:sz w:val="19"/>
-          <w:szCs w:val="19"/>
-        </w:rPr>
-        <w:t>As a Nash equilibrium is not necessarily optimal, and an optimal solution is not necessary an optimum, these topics are really distinct. It is also not clear what “optimal” means (minimize maximum work of an individual, maximize average work, minimize overall time etc.).</w:t>
-      </w:r>
-    </w:p>
-    <w:p>
-      <w:pPr>
-        <w:rPr>
-          <w:rFonts w:ascii="Arial" w:hAnsi="Arial" w:cs="Arial"/>
-          <w:i/>
-          <w:color w:val="222222"/>
-          <w:sz w:val="19"/>
-          <w:szCs w:val="19"/>
-          <w:shd w:val="clear" w:color="auto" w:fill="FFFFFF"/>
-        </w:rPr>
-      </w:pPr>
-      <w:r>
-        <w:rPr>
-          <w:rFonts w:ascii="Arial" w:hAnsi="Arial" w:cs="Arial"/>
-          <w:i/>
-          <w:color w:val="222222"/>
-          <w:sz w:val="19"/>
-          <w:szCs w:val="19"/>
-          <w:shd w:val="clear" w:color="auto" w:fill="FFFFFF"/>
-        </w:rPr>
-        <w:t>- The expression "across length scales" is still present in the abstract and in the introduction. I propose to remove it as it's not adding anything to the manuscript.</w:t>
-      </w:r>
-    </w:p>
-    <w:p>
-      <w:pPr>
-        <w:rPr>
-          <w:rFonts w:ascii="Arial" w:hAnsi="Arial" w:cs="Arial"/>
-          <w:color w:val="222222"/>
-          <w:sz w:val="19"/>
-          <w:szCs w:val="19"/>
-        </w:rPr>
-      </w:pPr>
-      <w:r>
-        <w:rPr>
-          <w:rFonts w:ascii="Arial" w:hAnsi="Arial" w:cs="Arial"/>
-          <w:color w:val="222222"/>
-          <w:sz w:val="19"/>
-          <w:szCs w:val="19"/>
-          <w:shd w:val="clear" w:color="auto" w:fill="FFFFFF"/>
-        </w:rPr>
-        <w:t>Done.</w:t>
-      </w:r>
-      <w:r>
-        <w:rPr>
-          <w:rFonts w:ascii="Arial" w:hAnsi="Arial" w:cs="Arial"/>
-          <w:color w:val="222222"/>
-          <w:sz w:val="19"/>
-          <w:szCs w:val="19"/>
-        </w:rPr>
-        <w:br/>
-      </w:r>
-      <w:r>
-        <w:rPr>
-          <w:rFonts w:ascii="Arial" w:hAnsi="Arial" w:cs="Arial"/>
-          <w:color w:val="222222"/>
-          <w:sz w:val="19"/>
-          <w:szCs w:val="19"/>
-        </w:rPr>
-        <w:br/>
-      </w:r>
-      <w:r>
-        <w:rPr>
-          <w:rFonts w:ascii="Arial" w:hAnsi="Arial" w:cs="Arial"/>
-          <w:color w:val="222222"/>
-          <w:sz w:val="19"/>
-          <w:szCs w:val="19"/>
-          <w:shd w:val="clear" w:color="auto" w:fill="FFFFFF"/>
-        </w:rPr>
-        <w:t xml:space="preserve">- </w:t>
-      </w:r>
-      <w:r>
-        <w:rPr>
-          <w:rFonts w:ascii="Arial" w:hAnsi="Arial" w:cs="Arial"/>
-          <w:i/>
-          <w:color w:val="222222"/>
-          <w:sz w:val="19"/>
-          <w:szCs w:val="19"/>
-          <w:shd w:val="clear" w:color="auto" w:fill="FFFFFF"/>
-        </w:rPr>
-        <w:t>About the answer to the comment on systems without knowledge of the stimulus (leaf-cutting ant paper). In that paper, ants in the cache were not recruiting other ants (they cannot communicate). Ants moved from the source to the cache using a simple probabilistic switch (independent of any stimulus). Ants were then going from the cache to the source whenever they did not encounter items on their way. In a way, I see this as a mechanism that is even simpler (i.e., has less capability requirements) than the threshold model. Therefore, there could be mechanisms that are even more suited as a baseline strategy (I'm referring now to the added last paragraph in the discussion). This is why I was asking whether, in a future extension, this framework could be used to model also these mechanisms (this would be needed to make the approach more general and not specific for threshold-based).</w:t>
-      </w:r>
-      <w:r>
-        <w:rPr>
-          <w:rFonts w:ascii="Arial" w:hAnsi="Arial" w:cs="Arial"/>
-          <w:i/>
-          <w:color w:val="222222"/>
-          <w:sz w:val="19"/>
-          <w:szCs w:val="19"/>
-        </w:rPr>
-        <w:br/>
-      </w:r>
-    </w:p>
-    <w:p>
-      <w:pPr>
-        <w:rPr>
-          <w:rFonts w:ascii="Arial" w:hAnsi="Arial" w:cs="Arial"/>
-          <w:color w:val="222222"/>
-          <w:sz w:val="19"/>
-          <w:szCs w:val="19"/>
-        </w:rPr>
-      </w:pPr>
-      <w:r>
-        <w:rPr>
-          <w:rFonts w:ascii="Arial" w:hAnsi="Arial" w:cs="Arial"/>
-          <w:color w:val="222222"/>
-          <w:sz w:val="19"/>
-          <w:szCs w:val="19"/>
-        </w:rPr>
-        <w:lastRenderedPageBreak/>
-        <w:t>This is an interesting idea</w:t>
-      </w:r>
-      <w:r>
-        <w:rPr>
-          <w:rFonts w:ascii="Arial" w:hAnsi="Arial" w:cs="Arial"/>
-          <w:color w:val="222222"/>
-          <w:sz w:val="19"/>
-          <w:szCs w:val="19"/>
-        </w:rPr>
-        <w:t xml:space="preserve">. A probabilistic switch, together with a time-out or another switch to return to the initial state, leads to a well known equilibrium that is determined by the ratios of probabilities. As such it is the most basic form of division of labor, which leads to constant allocations independent of the environment. We added this discussion to the related work section to introduce response threshold methods as the simplest possible form of adaptive task allocation and will use the provided reference as an example. </w:t>
-      </w:r>
-    </w:p>
-    <w:p>
-      <w:pPr>
-        <w:rPr>
-          <w:rFonts w:ascii="Arial" w:hAnsi="Arial" w:cs="Arial"/>
-          <w:i/>
-          <w:color w:val="222222"/>
-          <w:sz w:val="19"/>
-          <w:szCs w:val="19"/>
-          <w:shd w:val="clear" w:color="auto" w:fill="FFFFFF"/>
-        </w:rPr>
-      </w:pPr>
-      <w:r>
-        <w:rPr>
-          <w:rFonts w:ascii="Arial" w:hAnsi="Arial" w:cs="Arial"/>
-          <w:color w:val="222222"/>
-          <w:sz w:val="19"/>
-          <w:szCs w:val="19"/>
-        </w:rPr>
-        <w:br/>
-      </w:r>
-      <w:r>
-        <w:rPr>
-          <w:rFonts w:ascii="Arial" w:hAnsi="Arial" w:cs="Arial"/>
-          <w:i/>
-          <w:color w:val="222222"/>
-          <w:sz w:val="19"/>
-          <w:szCs w:val="19"/>
-          <w:shd w:val="clear" w:color="auto" w:fill="FFFFFF"/>
-        </w:rPr>
-        <w:t>- Finally, I wanted just to point out that, although the authors claimed to have included some of the references I proposed, I did not see any of these references in the bibliography.</w:t>
-      </w:r>
-    </w:p>
-    <w:p>
-      <w:pPr>
-        <w:rPr>
-          <w:rFonts w:ascii="Arial" w:hAnsi="Arial" w:cs="Arial"/>
-          <w:color w:val="222222"/>
-          <w:sz w:val="19"/>
-          <w:szCs w:val="19"/>
-          <w:shd w:val="clear" w:color="auto" w:fill="FFFFFF"/>
-        </w:rPr>
-      </w:pPr>
-    </w:p>
-    <w:p>
-      <w:pPr>
-        <w:rPr>
-          <w:rFonts w:ascii="Arial" w:hAnsi="Arial" w:cs="Arial"/>
-          <w:i/>
-          <w:color w:val="222222"/>
-          <w:sz w:val="19"/>
-          <w:szCs w:val="19"/>
-          <w:shd w:val="clear" w:color="auto" w:fill="FFFFFF"/>
-        </w:rPr>
-      </w:pPr>
-      <w:r>
-        <w:rPr>
-          <w:rFonts w:ascii="Arial" w:hAnsi="Arial" w:cs="Arial"/>
-          <w:color w:val="222222"/>
-          <w:sz w:val="19"/>
-          <w:szCs w:val="19"/>
-          <w:shd w:val="clear" w:color="auto" w:fill="FFFFFF"/>
-        </w:rPr>
-        <w:t>See above.</w:t>
-      </w:r>
-      <w:r>
-        <w:rPr>
-          <w:rFonts w:ascii="Arial" w:hAnsi="Arial" w:cs="Arial"/>
-          <w:color w:val="222222"/>
-          <w:sz w:val="19"/>
-          <w:szCs w:val="19"/>
-          <w:shd w:val="clear" w:color="auto" w:fill="FFFFFF"/>
-        </w:rPr>
-        <w:t xml:space="preserve"> Thanks for your help in improving this paper. </w:t>
+          <w:color w:val="4472C4" w:themeColor="accent5"/>
+          <w:sz w:val="19"/>
+          <w:szCs w:val="19"/>
+          <w:shd w:val="clear" w:color="auto" w:fill="FFFFFF"/>
+        </w:rPr>
+      </w:pPr>
+      <w:r>
+        <w:rPr>
+          <w:rFonts w:ascii="Arial" w:hAnsi="Arial" w:cs="Arial"/>
+          <w:color w:val="4472C4" w:themeColor="accent5"/>
+          <w:sz w:val="19"/>
+          <w:szCs w:val="19"/>
+          <w:shd w:val="clear" w:color="auto" w:fill="FFFFFF"/>
+        </w:rPr>
+        <w:t xml:space="preserve">The response threshold approach proposed in this paper makes very few assumptions about robot hardware. The formal proofs presented in our work discuss equilibrium formation very specifically for situations where there is imprecise perception and no communication between agents. We wish to remind the readers that we have deliberately not put forward a specific algorithmic implementation of a response threshold function for task allocation in this paper. On the contrary, this work is targeted towards providing a new analysis tool for existing response threshold models in a number of different fields without getting too encumbered by the specific details of any one implementation. Our proof addresses the common restrictions and requirements for such models such as imprecise sensing (via the common stimulus parameter) with Gaussian noise, and no communication between agents (which is one of the major assumptions of the proofs). </w:t>
       </w:r>
       <w:bookmarkStart w:id="0" w:name="_GoBack"/>
       <w:bookmarkEnd w:id="0"/>
+    </w:p>
+    <w:p>
+      <w:pPr>
+        <w:rPr>
+          <w:rFonts w:ascii="Arial" w:hAnsi="Arial" w:cs="Arial"/>
+          <w:color w:val="222222"/>
+          <w:sz w:val="19"/>
+          <w:szCs w:val="19"/>
+          <w:shd w:val="clear" w:color="auto" w:fill="FFFFFF"/>
+        </w:rPr>
+      </w:pPr>
+    </w:p>
+    <w:p>
+      <w:pPr>
+        <w:rPr>
+          <w:rFonts w:ascii="Arial" w:hAnsi="Arial" w:cs="Arial"/>
+          <w:color w:val="222222"/>
+          <w:sz w:val="19"/>
+          <w:szCs w:val="19"/>
+          <w:shd w:val="clear" w:color="auto" w:fill="FFFFFF"/>
+        </w:rPr>
+      </w:pPr>
+    </w:p>
+    <w:p>
+      <w:pPr>
+        <w:rPr>
+          <w:rFonts w:ascii="Arial" w:hAnsi="Arial" w:cs="Arial"/>
+          <w:color w:val="222222"/>
+          <w:sz w:val="19"/>
+          <w:szCs w:val="19"/>
+        </w:rPr>
+      </w:pPr>
+      <w:r>
+        <w:rPr>
+          <w:rFonts w:ascii="Arial" w:hAnsi="Arial" w:cs="Arial"/>
+          <w:i/>
+          <w:color w:val="222222"/>
+          <w:sz w:val="19"/>
+          <w:szCs w:val="19"/>
+          <w:shd w:val="clear" w:color="auto" w:fill="FFFFFF"/>
+        </w:rPr>
+        <w:t>The author should include in the manuscript a discussion of the challenges raised by the implementation of the ideas proposed. In particular, they should discuss which capabilities the robots should have to perform the required computation and to acquire/exchange the required information.</w:t>
+      </w:r>
+      <w:r>
+        <w:rPr>
+          <w:rFonts w:ascii="Arial" w:hAnsi="Arial" w:cs="Arial"/>
+          <w:i/>
+          <w:color w:val="222222"/>
+          <w:sz w:val="19"/>
+          <w:szCs w:val="19"/>
+        </w:rPr>
+        <w:br/>
+      </w:r>
+      <w:r>
+        <w:rPr>
+          <w:rFonts w:ascii="Arial" w:hAnsi="Arial" w:cs="Arial"/>
+          <w:color w:val="222222"/>
+          <w:sz w:val="19"/>
+          <w:szCs w:val="19"/>
+        </w:rPr>
+        <w:br/>
+      </w:r>
+      <w:r>
+        <w:rPr>
+          <w:rFonts w:ascii="Arial" w:hAnsi="Arial" w:cs="Arial"/>
+          <w:color w:val="222222"/>
+          <w:sz w:val="19"/>
+          <w:szCs w:val="19"/>
+        </w:rPr>
+        <w:t xml:space="preserve">We added language to the related work and the discussion that emphasize that response thresholds only require perceiving a global stimulus, no communication. </w:t>
+      </w:r>
+    </w:p>
+    <w:p>
+      <w:pPr>
+        <w:rPr>
+          <w:rFonts w:ascii="Arial" w:hAnsi="Arial" w:cs="Arial"/>
+          <w:color w:val="222222"/>
+          <w:sz w:val="19"/>
+          <w:szCs w:val="19"/>
+        </w:rPr>
+      </w:pPr>
+      <w:r>
+        <w:rPr>
+          <w:rFonts w:ascii="Arial" w:hAnsi="Arial" w:cs="Arial"/>
+          <w:color w:val="222222"/>
+          <w:sz w:val="19"/>
+          <w:szCs w:val="19"/>
+        </w:rPr>
+        <w:br/>
+      </w:r>
+      <w:r>
+        <w:rPr>
+          <w:rFonts w:ascii="Arial" w:hAnsi="Arial" w:cs="Arial"/>
+          <w:b/>
+          <w:color w:val="222222"/>
+          <w:sz w:val="19"/>
+          <w:szCs w:val="19"/>
+          <w:shd w:val="clear" w:color="auto" w:fill="FFFFFF"/>
+        </w:rPr>
+        <w:t>Reviewer #1</w:t>
+      </w:r>
+      <w:r>
+        <w:rPr>
+          <w:rFonts w:ascii="Arial" w:hAnsi="Arial" w:cs="Arial"/>
+          <w:color w:val="222222"/>
+          <w:sz w:val="19"/>
+          <w:szCs w:val="19"/>
+          <w:shd w:val="clear" w:color="auto" w:fill="FFFFFF"/>
+        </w:rPr>
+        <w:t xml:space="preserve">: </w:t>
+      </w:r>
+      <w:r>
+        <w:rPr>
+          <w:rFonts w:ascii="Arial" w:hAnsi="Arial" w:cs="Arial"/>
+          <w:i/>
+          <w:color w:val="222222"/>
+          <w:sz w:val="19"/>
+          <w:szCs w:val="19"/>
+          <w:shd w:val="clear" w:color="auto" w:fill="FFFFFF"/>
+        </w:rPr>
+        <w:t>The paper has addressed most of my comments, although some remained partially open.</w:t>
+      </w:r>
+      <w:r>
+        <w:rPr>
+          <w:rFonts w:ascii="Arial" w:hAnsi="Arial" w:cs="Arial"/>
+          <w:i/>
+          <w:color w:val="222222"/>
+          <w:sz w:val="19"/>
+          <w:szCs w:val="19"/>
+        </w:rPr>
+        <w:br/>
+      </w:r>
+      <w:r>
+        <w:rPr>
+          <w:rFonts w:ascii="Arial" w:hAnsi="Arial" w:cs="Arial"/>
+          <w:i/>
+          <w:color w:val="222222"/>
+          <w:sz w:val="19"/>
+          <w:szCs w:val="19"/>
+          <w:shd w:val="clear" w:color="auto" w:fill="FFFFFF"/>
+        </w:rPr>
+        <w:t>- In the discussion answering my first concern on optimality of the BNE, the authors state:</w:t>
+      </w:r>
+      <w:r>
+        <w:rPr>
+          <w:rFonts w:ascii="Arial" w:hAnsi="Arial" w:cs="Arial"/>
+          <w:i/>
+          <w:color w:val="222222"/>
+          <w:sz w:val="19"/>
+          <w:szCs w:val="19"/>
+        </w:rPr>
+        <w:br/>
+      </w:r>
+      <w:r>
+        <w:rPr>
+          <w:rFonts w:ascii="Arial" w:hAnsi="Arial" w:cs="Arial"/>
+          <w:i/>
+          <w:color w:val="222222"/>
+          <w:sz w:val="19"/>
+          <w:szCs w:val="19"/>
+          <w:shd w:val="clear" w:color="auto" w:fill="FFFFFF"/>
+        </w:rPr>
+        <w:t>" ... but we believe that there is still no definition for optimal multi-robot task allocation that is broad enough to compare equilibrium strategies to."</w:t>
+      </w:r>
+      <w:r>
+        <w:rPr>
+          <w:rFonts w:ascii="Arial" w:hAnsi="Arial" w:cs="Arial"/>
+          <w:i/>
+          <w:color w:val="222222"/>
+          <w:sz w:val="19"/>
+          <w:szCs w:val="19"/>
+        </w:rPr>
+        <w:br/>
+      </w:r>
+      <w:r>
+        <w:rPr>
+          <w:rFonts w:ascii="Arial" w:hAnsi="Arial" w:cs="Arial"/>
+          <w:i/>
+          <w:color w:val="222222"/>
+          <w:sz w:val="19"/>
+          <w:szCs w:val="19"/>
+          <w:shd w:val="clear" w:color="auto" w:fill="FFFFFF"/>
+        </w:rPr>
+        <w:t>I did not particularly understand what are the characteristics of the sought definition of optimality. Also, definitions of optimality in engineering and in evolutionary biology might not be the same. Do the author mean that the community needs a definition that encompasses both? (Is that even possible?). I suggest to further clarify the above sentence.</w:t>
+      </w:r>
+      <w:r>
+        <w:rPr>
+          <w:rFonts w:ascii="Arial" w:hAnsi="Arial" w:cs="Arial"/>
+          <w:i/>
+          <w:color w:val="222222"/>
+          <w:sz w:val="19"/>
+          <w:szCs w:val="19"/>
+        </w:rPr>
+        <w:br/>
+      </w:r>
+    </w:p>
+    <w:p>
+      <w:pPr>
+        <w:rPr>
+          <w:rFonts w:ascii="Arial" w:hAnsi="Arial" w:cs="Arial"/>
+          <w:color w:val="222222"/>
+          <w:sz w:val="19"/>
+          <w:szCs w:val="19"/>
+        </w:rPr>
+      </w:pPr>
+      <w:r>
+        <w:rPr>
+          <w:rFonts w:ascii="Arial" w:hAnsi="Arial" w:cs="Arial"/>
+          <w:color w:val="222222"/>
+          <w:sz w:val="19"/>
+          <w:szCs w:val="19"/>
+        </w:rPr>
+        <w:t xml:space="preserve">We have removed this statement. </w:t>
+      </w:r>
+      <w:r>
+        <w:rPr>
+          <w:rFonts w:ascii="Arial" w:hAnsi="Arial" w:cs="Arial"/>
+          <w:color w:val="222222"/>
+          <w:sz w:val="19"/>
+          <w:szCs w:val="19"/>
+        </w:rPr>
+        <w:t>As a Nash equilibrium is not necessarily optimal, and an optimal solution is not necessary an optimum, these topics are really distinct. It is also not clear what “optimal” means (minimize maximum work of an individual, maximize average work, minimize overall time etc.).</w:t>
+      </w:r>
+    </w:p>
+    <w:p>
+      <w:pPr>
+        <w:rPr>
+          <w:rFonts w:ascii="Arial" w:hAnsi="Arial" w:cs="Arial"/>
+          <w:i/>
+          <w:color w:val="222222"/>
+          <w:sz w:val="19"/>
+          <w:szCs w:val="19"/>
+          <w:shd w:val="clear" w:color="auto" w:fill="FFFFFF"/>
+        </w:rPr>
+      </w:pPr>
+      <w:r>
+        <w:rPr>
+          <w:rFonts w:ascii="Arial" w:hAnsi="Arial" w:cs="Arial"/>
+          <w:i/>
+          <w:color w:val="222222"/>
+          <w:sz w:val="19"/>
+          <w:szCs w:val="19"/>
+          <w:shd w:val="clear" w:color="auto" w:fill="FFFFFF"/>
+        </w:rPr>
+        <w:t>- The expression "across length scales" is still present in the abstract and in the introduction. I propose to remove it as it's not adding anything to the manuscript.</w:t>
+      </w:r>
+    </w:p>
+    <w:p>
+      <w:pPr>
+        <w:rPr>
+          <w:rFonts w:ascii="Arial" w:hAnsi="Arial" w:cs="Arial"/>
+          <w:color w:val="222222"/>
+          <w:sz w:val="19"/>
+          <w:szCs w:val="19"/>
+        </w:rPr>
+      </w:pPr>
+      <w:r>
+        <w:rPr>
+          <w:rFonts w:ascii="Arial" w:hAnsi="Arial" w:cs="Arial"/>
+          <w:color w:val="222222"/>
+          <w:sz w:val="19"/>
+          <w:szCs w:val="19"/>
+          <w:shd w:val="clear" w:color="auto" w:fill="FFFFFF"/>
+        </w:rPr>
+        <w:lastRenderedPageBreak/>
+        <w:t>Done.</w:t>
+      </w:r>
+      <w:r>
+        <w:rPr>
+          <w:rFonts w:ascii="Arial" w:hAnsi="Arial" w:cs="Arial"/>
+          <w:color w:val="222222"/>
+          <w:sz w:val="19"/>
+          <w:szCs w:val="19"/>
+        </w:rPr>
+        <w:br/>
+      </w:r>
+      <w:r>
+        <w:rPr>
+          <w:rFonts w:ascii="Arial" w:hAnsi="Arial" w:cs="Arial"/>
+          <w:color w:val="222222"/>
+          <w:sz w:val="19"/>
+          <w:szCs w:val="19"/>
+        </w:rPr>
+        <w:br/>
+      </w:r>
+      <w:r>
+        <w:rPr>
+          <w:rFonts w:ascii="Arial" w:hAnsi="Arial" w:cs="Arial"/>
+          <w:color w:val="222222"/>
+          <w:sz w:val="19"/>
+          <w:szCs w:val="19"/>
+          <w:shd w:val="clear" w:color="auto" w:fill="FFFFFF"/>
+        </w:rPr>
+        <w:t xml:space="preserve">- </w:t>
+      </w:r>
+      <w:r>
+        <w:rPr>
+          <w:rFonts w:ascii="Arial" w:hAnsi="Arial" w:cs="Arial"/>
+          <w:i/>
+          <w:color w:val="222222"/>
+          <w:sz w:val="19"/>
+          <w:szCs w:val="19"/>
+          <w:shd w:val="clear" w:color="auto" w:fill="FFFFFF"/>
+        </w:rPr>
+        <w:t>About the answer to the comment on systems without knowledge of the stimulus (leaf-cutting ant paper). In that paper, ants in the cache were not recruiting other ants (they cannot communicate). Ants moved from the source to the cache using a simple probabilistic switch (independent of any stimulus). Ants were then going from the cache to the source whenever they did not encounter items on their way. In a way, I see this as a mechanism that is even simpler (i.e., has less capability requirements) than the threshold model. Therefore, there could be mechanisms that are even more suited as a baseline strategy (I'm referring now to the added last paragraph in the discussion). This is why I was asking whether, in a future extension, this framework could be used to model also these mechanisms (this would be needed to make the approach more general and not specific for threshold-based).</w:t>
+      </w:r>
+      <w:r>
+        <w:rPr>
+          <w:rFonts w:ascii="Arial" w:hAnsi="Arial" w:cs="Arial"/>
+          <w:i/>
+          <w:color w:val="222222"/>
+          <w:sz w:val="19"/>
+          <w:szCs w:val="19"/>
+        </w:rPr>
+        <w:br/>
+      </w:r>
+    </w:p>
+    <w:p>
+      <w:pPr>
+        <w:rPr>
+          <w:rFonts w:ascii="Arial" w:hAnsi="Arial" w:cs="Arial"/>
+          <w:color w:val="222222"/>
+          <w:sz w:val="19"/>
+          <w:szCs w:val="19"/>
+        </w:rPr>
+      </w:pPr>
+      <w:r>
+        <w:rPr>
+          <w:rFonts w:ascii="Arial" w:hAnsi="Arial" w:cs="Arial"/>
+          <w:color w:val="222222"/>
+          <w:sz w:val="19"/>
+          <w:szCs w:val="19"/>
+        </w:rPr>
+        <w:t>This is an interesting idea</w:t>
+      </w:r>
+      <w:r>
+        <w:rPr>
+          <w:rFonts w:ascii="Arial" w:hAnsi="Arial" w:cs="Arial"/>
+          <w:color w:val="222222"/>
+          <w:sz w:val="19"/>
+          <w:szCs w:val="19"/>
+        </w:rPr>
+        <w:t xml:space="preserve">. A probabilistic switch, together with a time-out or another switch to return to the initial state, leads to a well known equilibrium that is determined by the ratios of probabilities. As such it is the most basic form of division of labor, which leads to constant allocations independent of the environment. We added this discussion to the related work section to introduce response threshold methods as the simplest possible form of adaptive task allocation and will use the provided reference as an example. </w:t>
+      </w:r>
+    </w:p>
+    <w:p>
+      <w:pPr>
+        <w:rPr>
+          <w:rFonts w:ascii="Arial" w:hAnsi="Arial" w:cs="Arial"/>
+          <w:i/>
+          <w:color w:val="222222"/>
+          <w:sz w:val="19"/>
+          <w:szCs w:val="19"/>
+          <w:shd w:val="clear" w:color="auto" w:fill="FFFFFF"/>
+        </w:rPr>
+      </w:pPr>
+      <w:r>
+        <w:rPr>
+          <w:rFonts w:ascii="Arial" w:hAnsi="Arial" w:cs="Arial"/>
+          <w:color w:val="222222"/>
+          <w:sz w:val="19"/>
+          <w:szCs w:val="19"/>
+        </w:rPr>
+        <w:br/>
+      </w:r>
+      <w:r>
+        <w:rPr>
+          <w:rFonts w:ascii="Arial" w:hAnsi="Arial" w:cs="Arial"/>
+          <w:i/>
+          <w:color w:val="222222"/>
+          <w:sz w:val="19"/>
+          <w:szCs w:val="19"/>
+          <w:shd w:val="clear" w:color="auto" w:fill="FFFFFF"/>
+        </w:rPr>
+        <w:t>- Finally, I wanted just to point out that, although the authors claimed to have included some of the references I proposed, I did not see any of these references in the bibliography.</w:t>
+      </w:r>
+    </w:p>
+    <w:p>
+      <w:pPr>
+        <w:rPr>
+          <w:rFonts w:ascii="Arial" w:hAnsi="Arial" w:cs="Arial"/>
+          <w:color w:val="222222"/>
+          <w:sz w:val="19"/>
+          <w:szCs w:val="19"/>
+          <w:shd w:val="clear" w:color="auto" w:fill="FFFFFF"/>
+        </w:rPr>
+      </w:pPr>
+    </w:p>
+    <w:p>
+      <w:pPr>
+        <w:rPr>
+          <w:rFonts w:ascii="Arial" w:hAnsi="Arial" w:cs="Arial"/>
+          <w:i/>
+          <w:color w:val="222222"/>
+          <w:sz w:val="19"/>
+          <w:szCs w:val="19"/>
+          <w:shd w:val="clear" w:color="auto" w:fill="FFFFFF"/>
+        </w:rPr>
+      </w:pPr>
+      <w:r>
+        <w:rPr>
+          <w:rFonts w:ascii="Arial" w:hAnsi="Arial" w:cs="Arial"/>
+          <w:color w:val="222222"/>
+          <w:sz w:val="19"/>
+          <w:szCs w:val="19"/>
+          <w:shd w:val="clear" w:color="auto" w:fill="FFFFFF"/>
+        </w:rPr>
+        <w:t>See above.</w:t>
+      </w:r>
+      <w:r>
+        <w:rPr>
+          <w:rFonts w:ascii="Arial" w:hAnsi="Arial" w:cs="Arial"/>
+          <w:color w:val="222222"/>
+          <w:sz w:val="19"/>
+          <w:szCs w:val="19"/>
+          <w:shd w:val="clear" w:color="auto" w:fill="FFFFFF"/>
+        </w:rPr>
+        <w:t xml:space="preserve"> Thanks for your help in improving this paper. </w:t>
+      </w:r>
       <w:r>
         <w:rPr>
           <w:rFonts w:ascii="Arial" w:hAnsi="Arial" w:cs="Arial"/>
@@ -882,7 +877,7 @@
 </file>
 
 <file path=word/styles.xml><?xml version="1.0" encoding="utf-8"?>
-<w:styles xmlns:mc="http://schemas.openxmlformats.org/markup-compatibility/2006" xmlns:r="http://schemas.openxmlformats.org/officeDocument/2006/relationships" xmlns:w="http://schemas.openxmlformats.org/wordprocessingml/2006/main" xmlns:w14="http://schemas.microsoft.com/office/word/2010/wordml" xmlns:w15="http://schemas.microsoft.com/office/word/2012/wordml" mc:Ignorable="w14 w15">
+<w:styles xmlns:mc="http://schemas.openxmlformats.org/markup-compatibility/2006" xmlns:r="http://schemas.openxmlformats.org/officeDocument/2006/relationships" xmlns:w="http://schemas.openxmlformats.org/wordprocessingml/2006/main" xmlns:w14="http://schemas.microsoft.com/office/word/2010/wordml" xmlns:w15="http://schemas.microsoft.com/office/word/2012/wordml" xmlns:w16se="http://schemas.microsoft.com/office/word/2015/wordml/symex" mc:Ignorable="w14 w15 w16se">
   <w:docDefaults>
     <w:rPrDefault>
       <w:rPr>
@@ -898,7 +893,7 @@
       </w:pPr>
     </w:pPrDefault>
   </w:docDefaults>
-  <w:latentStyles w:defLockedState="0" w:defUIPriority="99" w:defSemiHidden="0" w:defUnhideWhenUsed="0" w:defQFormat="0" w:count="371">
+  <w:latentStyles w:defLockedState="0" w:defUIPriority="99" w:defSemiHidden="0" w:defUnhideWhenUsed="0" w:defQFormat="0" w:count="372">
     <w:lsdException w:name="Normal" w:uiPriority="0" w:qFormat="1"/>
     <w:lsdException w:name="heading 1" w:uiPriority="9" w:qFormat="1"/>
     <w:lsdException w:name="heading 2" w:semiHidden="1" w:uiPriority="9" w:unhideWhenUsed="1" w:qFormat="1"/>
@@ -1004,7 +999,6 @@
     <w:lsdException w:name="HTML Sample" w:semiHidden="1" w:unhideWhenUsed="1"/>
     <w:lsdException w:name="HTML Typewriter" w:semiHidden="1" w:unhideWhenUsed="1"/>
     <w:lsdException w:name="HTML Variable" w:semiHidden="1" w:unhideWhenUsed="1"/>
-    <w:lsdException w:name="Normal Table" w:semiHidden="1" w:unhideWhenUsed="1"/>
     <w:lsdException w:name="annotation subject" w:semiHidden="1" w:unhideWhenUsed="1"/>
     <w:lsdException w:name="No List" w:semiHidden="1" w:unhideWhenUsed="1"/>
     <w:lsdException w:name="Outline List 1" w:semiHidden="1" w:unhideWhenUsed="1"/>
@@ -1051,10 +1045,8 @@
     <w:lsdException w:name="Table Subtle 2" w:semiHidden="1" w:unhideWhenUsed="1"/>
     <w:lsdException w:name="Table Web 1" w:semiHidden="1" w:unhideWhenUsed="1"/>
     <w:lsdException w:name="Table Web 2" w:semiHidden="1" w:unhideWhenUsed="1"/>
-    <w:lsdException w:name="Table Web 3" w:semiHidden="1" w:unhideWhenUsed="1"/>
     <w:lsdException w:name="Balloon Text" w:semiHidden="1" w:unhideWhenUsed="1"/>
     <w:lsdException w:name="Table Grid" w:uiPriority="39"/>
-    <w:lsdException w:name="Table Theme" w:semiHidden="1" w:unhideWhenUsed="1"/>
     <w:lsdException w:name="Placeholder Text" w:semiHidden="1"/>
     <w:lsdException w:name="No Spacing" w:uiPriority="1" w:qFormat="1"/>
     <w:lsdException w:name="Light Shading" w:uiPriority="60"/>
@@ -1270,6 +1262,7 @@
     <w:lsdException w:name="List Table 5 Dark Accent 6" w:uiPriority="50"/>
     <w:lsdException w:name="List Table 6 Colorful Accent 6" w:uiPriority="51"/>
     <w:lsdException w:name="List Table 7 Colorful Accent 6" w:uiPriority="52"/>
+    <w:lsdException w:name="Mention" w:semiHidden="1" w:unhideWhenUsed="1"/>
   </w:latentStyles>
   <w:style w:type="paragraph" w:default="1" w:styleId="Normal">
     <w:name w:val="Normal"/>

</xml_diff>